<commit_message>
Changed the repo structure to be clearer.
</commit_message>
<xml_diff>
--- a/Mandelbrot.docx
+++ b/Mandelbrot.docx
@@ -8,6 +8,8 @@
         <w:spacing w:before="0"/>
         <w:jc w:val="both"/>
       </w:pPr>
+      <w:bookmarkStart w:id="0" w:name="_GoBack"/>
+      <w:bookmarkEnd w:id="0"/>
       <w:r>
         <w:t>Mandelbrot</w:t>
       </w:r>
@@ -15,6 +17,7 @@
     <w:p>
       <w:pPr>
         <w:pStyle w:val="Heading2"/>
+        <w:spacing w:before="0"/>
       </w:pPr>
       <w:r>
         <w:t>Introduction</w:t>
@@ -22,6 +25,7 @@
     </w:p>
     <w:p>
       <w:pPr>
+        <w:spacing w:after="0"/>
         <w:jc w:val="both"/>
       </w:pPr>
       <w:r>
@@ -30,12 +34,14 @@
     </w:p>
     <w:p>
       <w:pPr>
+        <w:spacing w:after="0"/>
         <w:jc w:val="both"/>
       </w:pPr>
     </w:p>
     <w:p>
       <w:pPr>
         <w:pStyle w:val="Heading2"/>
+        <w:spacing w:before="0"/>
       </w:pPr>
       <w:r>
         <w:t>Hardware</w:t>
@@ -44,6 +50,7 @@
     <w:p>
       <w:pPr>
         <w:spacing w:after="0"/>
+        <w:jc w:val="both"/>
       </w:pPr>
       <w:r>
         <w:t>The CPU used was an Intel i7 chip with 8GB memory.</w:t>
@@ -52,6 +59,7 @@
     <w:p>
       <w:pPr>
         <w:spacing w:after="0"/>
+        <w:jc w:val="both"/>
       </w:pPr>
       <w:r>
         <w:t xml:space="preserve">The GPU was a NVIDIA </w:t>
@@ -65,10 +73,15 @@
         <w:t xml:space="preserve"> K4000 with approximately 11 GB of memory.</w:t>
       </w:r>
     </w:p>
-    <w:p/>
+    <w:p>
+      <w:pPr>
+        <w:spacing w:after="0"/>
+      </w:pPr>
+    </w:p>
     <w:p>
       <w:pPr>
         <w:pStyle w:val="Heading2"/>
+        <w:spacing w:before="0"/>
       </w:pPr>
       <w:r>
         <w:t>Software</w:t>
@@ -149,7 +162,13 @@
         <w:jc w:val="both"/>
       </w:pPr>
       <w:r>
-        <w:t xml:space="preserve">Before beginning the project, the first thing I did was write some code which would display a window and draw the Mandelbrot to it. Because the Mandelbrot is generating a </w:t>
+        <w:t xml:space="preserve">Before beginning the project, the first thing </w:t>
+      </w:r>
+      <w:r>
+        <w:t>we</w:t>
+      </w:r>
+      <w:r>
+        <w:t xml:space="preserve"> did was write some code which would display a window and draw the Mandelbrot to it. Because the Mandelbrot is generating a </w:t>
       </w:r>
       <w:r>
         <w:rPr>
@@ -158,320 +177,422 @@
         <w:t>.ppm</w:t>
       </w:r>
       <w:r>
-        <w:t xml:space="preserve"> file, which is really just writing out the red, green, and blue colour data to disk, then it was very easy to get the data. I simple called </w:t>
+        <w:t xml:space="preserve"> file, which is really just writing out the red, green, and blue colour data to disk, </w:t>
+      </w:r>
+      <w:r>
+        <w:t>it was very easy to get the colour data in order to draw the Mandelbrot to the window</w:t>
+      </w:r>
+      <w:r>
+        <w:t xml:space="preserve">. </w:t>
+      </w:r>
+      <w:r>
+        <w:t xml:space="preserve">To draw it to the window, a simple for loop was created that would loop through the data, and call </w:t>
       </w:r>
       <w:proofErr w:type="spellStart"/>
       <w:r>
         <w:rPr>
           <w:i/>
         </w:rPr>
-        <w:t>CreateWindow</w:t>
+        <w:t>DrawPixel</w:t>
       </w:r>
       <w:proofErr w:type="spellEnd"/>
       <w:r>
-        <w:t xml:space="preserve">, and then did </w:t>
-      </w:r>
-      <w:proofErr w:type="gramStart"/>
-      <w:r>
-        <w:t>a for</w:t>
-      </w:r>
-      <w:proofErr w:type="gramEnd"/>
-      <w:r>
-        <w:t xml:space="preserve"> loop for the </w:t>
+        <w:t xml:space="preserve"> to place colours the pixel at that position to the same as the </w:t>
       </w:r>
       <w:r>
         <w:rPr>
           <w:i/>
         </w:rPr>
-        <w:t>x</w:t>
-      </w:r>
-      <w:r>
-        <w:t xml:space="preserve"> and </w:t>
+        <w:t>.ppm</w:t>
+      </w:r>
+      <w:r>
+        <w:t xml:space="preserve"> file.</w:t>
+      </w:r>
+    </w:p>
+    <w:p>
+      <w:pPr>
+        <w:spacing w:after="0"/>
+        <w:jc w:val="both"/>
+      </w:pPr>
+    </w:p>
+    <w:p>
+      <w:pPr>
+        <w:spacing w:after="0"/>
+        <w:jc w:val="both"/>
+      </w:pPr>
+      <w:r>
+        <w:t xml:space="preserve">The reason for creating a window was to increase </w:t>
+      </w:r>
+      <w:r>
+        <w:t>the iteration time. We</w:t>
+      </w:r>
+      <w:r>
+        <w:t xml:space="preserve"> feel it’s important to be able to make a change in the code, run it, and test it quickly. Havin</w:t>
+      </w:r>
+      <w:r>
+        <w:t>g the code write to disk meant we</w:t>
+      </w:r>
+      <w:r>
+        <w:t xml:space="preserve"> would have to; build the code, run it, open the image in an image editor, and then check it. While adding the window was not a part of</w:t>
+      </w:r>
+      <w:r>
+        <w:t xml:space="preserve"> the assessment, it meant that we</w:t>
+      </w:r>
+      <w:r>
+        <w:t xml:space="preserve"> could simply; build the code, run it, and </w:t>
+      </w:r>
+      <w:r>
+        <w:t>check the image on the screen. W</w:t>
+      </w:r>
+      <w:r>
+        <w:t>e</w:t>
+      </w:r>
+      <w:r>
+        <w:t xml:space="preserve"> feel like increasing the iteration time this way meant that, over the course of the project, </w:t>
+      </w:r>
+      <w:r>
+        <w:t>we</w:t>
+      </w:r>
+      <w:r>
+        <w:t xml:space="preserve"> have saved time by sacrificing some time at the beginning.</w:t>
+      </w:r>
+    </w:p>
+    <w:p>
+      <w:pPr>
+        <w:spacing w:after="0"/>
+        <w:jc w:val="both"/>
+      </w:pPr>
+    </w:p>
+    <w:p>
+      <w:pPr>
+        <w:spacing w:after="0"/>
+        <w:jc w:val="both"/>
+        <w:rPr>
+          <w:color w:val="FF0000"/>
+        </w:rPr>
+      </w:pPr>
+      <w:r>
+        <w:t xml:space="preserve">There is also a console version of the code, without the window. The console and windowed version of the code can be toggled by changing the line </w:t>
       </w:r>
       <w:r>
         <w:rPr>
           <w:i/>
         </w:rPr>
-        <w:t>y</w:t>
-      </w:r>
-      <w:r>
-        <w:t xml:space="preserve"> of the window, and called</w:t>
-      </w:r>
+        <w:t>#define DRAW_WINDOW 0</w:t>
+      </w:r>
+      <w:r>
+        <w:t xml:space="preserve"> at the top of the code to </w:t>
+      </w:r>
+      <w:r>
+        <w:rPr>
+          <w:i/>
+        </w:rPr>
+        <w:t>#define DRAW_WINDOW 1</w:t>
+      </w:r>
+      <w:r>
+        <w:t>. After that, you have to right cl</w:t>
+      </w:r>
+      <w:r>
+        <w:t>i</w:t>
+      </w:r>
+      <w:r>
+        <w:t>ck on the project in the solution explorer</w:t>
+      </w:r>
+      <w:r>
+        <w:t xml:space="preserve"> and go to </w:t>
+      </w:r>
+      <w:r>
+        <w:rPr>
+          <w:i/>
+        </w:rPr>
+        <w:t>properties</w:t>
+      </w:r>
+      <w:r>
+        <w:t xml:space="preserve">. Then go to </w:t>
+      </w:r>
+      <w:r>
+        <w:rPr>
+          <w:i/>
+        </w:rPr>
+        <w:t xml:space="preserve">Configuration Properties </w:t>
+      </w:r>
+      <w:r>
+        <w:t>-&gt;</w:t>
+      </w:r>
+      <w:r>
+        <w:rPr>
+          <w:i/>
+        </w:rPr>
+        <w:t xml:space="preserve"> Linker </w:t>
+      </w:r>
+      <w:r>
+        <w:t>-&gt;</w:t>
+      </w:r>
+      <w:r>
+        <w:rPr>
+          <w:i/>
+        </w:rPr>
+        <w:t xml:space="preserve"> System,</w:t>
+      </w:r>
+      <w:r>
+        <w:t xml:space="preserve"> and changed </w:t>
+      </w:r>
+      <w:r>
+        <w:rPr>
+          <w:i/>
+        </w:rPr>
+        <w:t>Subsystem</w:t>
+      </w:r>
+      <w:r>
+        <w:t xml:space="preserve"> from “Windows (/SUBSYSTEM:WINDOWS)” to “Console (/SUBSYSTEM:CONSOLE)”.</w:t>
+      </w:r>
+    </w:p>
+    <w:p>
+      <w:pPr>
+        <w:spacing w:after="0"/>
+      </w:pPr>
+    </w:p>
+    <w:p>
+      <w:pPr>
+        <w:pStyle w:val="Heading2"/>
+        <w:spacing w:before="0"/>
+      </w:pPr>
+      <w:r>
+        <w:t>Thread CPU code</w:t>
+      </w:r>
+    </w:p>
+    <w:p>
+      <w:pPr>
+        <w:spacing w:after="0"/>
+      </w:pPr>
+      <w:r>
+        <w:t xml:space="preserve">Once </w:t>
+      </w:r>
+      <w:r>
+        <w:t xml:space="preserve">the </w:t>
+      </w:r>
+      <w:r>
+        <w:t xml:space="preserve">window </w:t>
+      </w:r>
+      <w:r>
+        <w:t xml:space="preserve">was done, </w:t>
+      </w:r>
+      <w:r>
+        <w:t xml:space="preserve">which could output the generate </w:t>
+      </w:r>
+      <w:r>
+        <w:rPr>
+          <w:i/>
+        </w:rPr>
+        <w:t>.ppm</w:t>
+      </w:r>
+      <w:r>
+        <w:t xml:space="preserve"> file, we</w:t>
+      </w:r>
+      <w:r>
+        <w:t xml:space="preserve"> decided to thread the CPU version of the code. There were two reasons for this.</w:t>
+      </w:r>
+    </w:p>
+    <w:p>
+      <w:pPr>
+        <w:spacing w:after="0"/>
+      </w:pPr>
+    </w:p>
+    <w:p>
+      <w:pPr>
+        <w:spacing w:after="0"/>
+        <w:jc w:val="both"/>
+      </w:pPr>
+      <w:r>
+        <w:lastRenderedPageBreak/>
+        <w:t xml:space="preserve">The first was so that there was </w:t>
+      </w:r>
+      <w:r>
+        <w:t>a serial starting point for doing the CUDA version. Serializing the code on the CPU, which is mu</w:t>
+      </w:r>
+      <w:r>
+        <w:t>ch easier to debug, meant that we</w:t>
+      </w:r>
+      <w:r>
+        <w:t xml:space="preserve"> could sort </w:t>
+      </w:r>
+      <w:r>
+        <w:t xml:space="preserve">out </w:t>
+      </w:r>
+      <w:r>
+        <w:t xml:space="preserve">any nasty surprises and figure out how the Mandelbrot algorithm worked at a deeper level. It also let me be sure that the code </w:t>
+      </w:r>
+      <w:r>
+        <w:t>could be</w:t>
+      </w:r>
+      <w:r>
+        <w:t xml:space="preserve"> </w:t>
+      </w:r>
+      <w:r>
+        <w:t xml:space="preserve">done parallel more </w:t>
+      </w:r>
+      <w:r>
+        <w:t>easily.</w:t>
+      </w:r>
+    </w:p>
+    <w:p>
+      <w:pPr>
+        <w:spacing w:after="0"/>
+        <w:jc w:val="both"/>
+      </w:pPr>
+    </w:p>
+    <w:p>
+      <w:pPr>
+        <w:spacing w:after="0"/>
+        <w:jc w:val="both"/>
+      </w:pPr>
+      <w:r>
+        <w:t xml:space="preserve">The second was so that the CUDA version of the code had a strong CPU version to compare against. Comparing optimized CUDA code </w:t>
+      </w:r>
+      <w:proofErr w:type="spellStart"/>
+      <w:r>
+        <w:t>again</w:t>
+      </w:r>
+      <w:r>
+        <w:t>t</w:t>
+      </w:r>
+      <w:proofErr w:type="spellEnd"/>
+      <w:r>
+        <w:t xml:space="preserve"> un-optimized CPU code would not be very useful, as it </w:t>
+      </w:r>
+      <w:r>
+        <w:t>does not give a true representation of how much faster the GPU version would be compared to the CPU version.</w:t>
+      </w:r>
+    </w:p>
+    <w:p>
+      <w:pPr>
+        <w:spacing w:after="0"/>
+        <w:jc w:val="both"/>
+      </w:pPr>
+    </w:p>
+    <w:p>
+      <w:pPr>
+        <w:spacing w:after="0"/>
+        <w:jc w:val="both"/>
+      </w:pPr>
+      <w:r>
+        <w:t xml:space="preserve">Due to the nature of the assignment, and since it was tailored towards learning GPGPU programming and the CUDA API, </w:t>
+      </w:r>
+      <w:r>
+        <w:t>we</w:t>
+      </w:r>
+      <w:r>
+        <w:t xml:space="preserve"> did not add any SIMD elements to the CPU version of the code. While the x64 architecture does support wide </w:t>
+      </w:r>
+      <w:r>
+        <w:t xml:space="preserve">instructions, and the computer used </w:t>
+      </w:r>
+      <w:r>
+        <w:t xml:space="preserve">supported SSE4 instructions, which can do 4-wide vector operations, </w:t>
+      </w:r>
+      <w:r>
+        <w:t>we</w:t>
+      </w:r>
+      <w:r>
+        <w:t xml:space="preserve"> did not feel it would be a good use of my time to implement this.</w:t>
+      </w:r>
+    </w:p>
+    <w:p>
+      <w:pPr>
+        <w:spacing w:after="0"/>
+        <w:jc w:val="both"/>
+      </w:pPr>
+    </w:p>
+    <w:p>
+      <w:pPr>
+        <w:pStyle w:val="Heading2"/>
+        <w:spacing w:before="0"/>
+      </w:pPr>
+      <w:r>
+        <w:t>CUDA Code</w:t>
+      </w:r>
+    </w:p>
+    <w:p>
+      <w:pPr>
+        <w:spacing w:after="0"/>
+        <w:jc w:val="both"/>
+      </w:pPr>
+      <w:r>
+        <w:t>T</w:t>
+      </w:r>
+      <w:r>
+        <w:t xml:space="preserve">here are two kernels called within the </w:t>
+      </w:r>
+      <w:r>
+        <w:t>CUDA</w:t>
+      </w:r>
+      <w:r>
+        <w:t xml:space="preserve"> version of the code. The first is very simple, and only sets the row pointers for the </w:t>
+      </w:r>
+      <w:r>
+        <w:rPr>
+          <w:i/>
+        </w:rPr>
+        <w:t>gpu_img_data</w:t>
+      </w:r>
+      <w:r>
+        <w:t xml:space="preserve"> variable.</w:t>
+      </w:r>
+    </w:p>
+    <w:p>
+      <w:pPr>
+        <w:spacing w:after="0"/>
+      </w:pPr>
+    </w:p>
+    <w:p>
+      <w:pPr>
+        <w:spacing w:after="0"/>
+        <w:jc w:val="both"/>
+      </w:pPr>
+      <w:r>
+        <w:t xml:space="preserve">The second function generates the Mandelbrot data on the GPU. The </w:t>
+      </w:r>
+      <w:r>
+        <w:t>original</w:t>
+      </w:r>
+      <w:r>
+        <w:t xml:space="preserve"> code was with</w:t>
+      </w:r>
+      <w:r>
+        <w:t xml:space="preserve">in two for loops, but instead we </w:t>
+      </w:r>
+      <w:r>
+        <w:t>launch</w:t>
+      </w:r>
+      <w:r>
+        <w:t>ed</w:t>
+      </w:r>
+      <w:r>
+        <w:t xml:space="preserve"> a 2 dimensional </w:t>
+      </w:r>
+      <w:r>
+        <w:t>kernel</w:t>
+      </w:r>
+      <w:r>
+        <w:t xml:space="preserve"> and get </w:t>
+      </w:r>
+      <w:proofErr w:type="gramStart"/>
+      <w:r>
+        <w:t xml:space="preserve">the </w:t>
+      </w:r>
+      <w:r>
+        <w:rPr>
+          <w:i/>
+        </w:rPr>
+        <w:t>i</w:t>
+      </w:r>
+      <w:proofErr w:type="gramEnd"/>
       <w:r>
         <w:rPr>
           <w:i/>
         </w:rPr>
         <w:t xml:space="preserve"> </w:t>
       </w:r>
-      <w:proofErr w:type="spellStart"/>
-      <w:r>
-        <w:rPr>
-          <w:i/>
-        </w:rPr>
-        <w:t>DrawPixel</w:t>
-      </w:r>
-      <w:proofErr w:type="spellEnd"/>
-      <w:r>
-        <w:t xml:space="preserve"> using the red, green, and blue colour data at that part of the array.</w:t>
-      </w:r>
-    </w:p>
-    <w:p>
-      <w:pPr>
-        <w:spacing w:after="0"/>
-        <w:jc w:val="both"/>
-      </w:pPr>
-    </w:p>
-    <w:p>
-      <w:pPr>
-        <w:spacing w:after="0"/>
-        <w:jc w:val="both"/>
-      </w:pPr>
-      <w:r>
-        <w:t>The reason for creating a window was to increase the iteration time. I feel it’s important to be able to make a change in the code, run it, and test it quickly. Having the code write to disk meant I would have to; build the code, run it, open the image in an image editor, and then check it. While adding the window was not a part of the assessment, it meant that I could simply; build the code, run it, and check the image on the screen. I feel like increasing the iteration time this way meant that, over the course of the project, I have saved time by sacrificing some time at the beginning.</w:t>
-      </w:r>
-    </w:p>
-    <w:p>
-      <w:pPr>
-        <w:spacing w:after="0"/>
-        <w:jc w:val="both"/>
-      </w:pPr>
-    </w:p>
-    <w:p>
-      <w:pPr>
-        <w:spacing w:after="0"/>
-        <w:jc w:val="both"/>
-        <w:rPr>
-          <w:color w:val="FF0000"/>
-        </w:rPr>
-      </w:pPr>
-      <w:r>
-        <w:t xml:space="preserve">There is also a console version of the code, without the window. The console and windowed version of the code can be toggled by changing the line </w:t>
-      </w:r>
-      <w:r>
-        <w:rPr>
-          <w:i/>
-        </w:rPr>
-        <w:t>#define DRAW_WINDOW 0</w:t>
-      </w:r>
-      <w:r>
-        <w:t xml:space="preserve"> at the top of the code to </w:t>
-      </w:r>
-      <w:r>
-        <w:rPr>
-          <w:i/>
-        </w:rPr>
-        <w:t>#define DRAW_WINDOW 1</w:t>
-      </w:r>
-      <w:r>
-        <w:t>. After that, you have to right cl</w:t>
-      </w:r>
-      <w:r>
-        <w:t>i</w:t>
-      </w:r>
-      <w:r>
-        <w:t>ck on the project in the solution explorer</w:t>
-      </w:r>
-      <w:r>
-        <w:t xml:space="preserve"> and go to </w:t>
-      </w:r>
-      <w:r>
-        <w:rPr>
-          <w:i/>
-        </w:rPr>
-        <w:t>properties</w:t>
-      </w:r>
-      <w:r>
-        <w:t xml:space="preserve">. Then go to </w:t>
-      </w:r>
-      <w:r>
-        <w:rPr>
-          <w:i/>
-        </w:rPr>
-        <w:t xml:space="preserve">Configuration Properties </w:t>
-      </w:r>
-      <w:r>
-        <w:t>-&gt;</w:t>
-      </w:r>
-      <w:r>
-        <w:rPr>
-          <w:i/>
-        </w:rPr>
-        <w:t xml:space="preserve"> Linker </w:t>
-      </w:r>
-      <w:r>
-        <w:t>-&gt;</w:t>
-      </w:r>
-      <w:r>
-        <w:rPr>
-          <w:i/>
-        </w:rPr>
-        <w:t xml:space="preserve"> System,</w:t>
-      </w:r>
-      <w:r>
-        <w:t xml:space="preserve"> and changed </w:t>
-      </w:r>
-      <w:r>
-        <w:rPr>
-          <w:i/>
-        </w:rPr>
-        <w:t>Subsystem</w:t>
-      </w:r>
-      <w:r>
-        <w:t xml:space="preserve"> from “Windows (/SUBSYSTEM:WINDOWS)” to “Console (/SUBSYSTEM:CONSOLE)”.</w:t>
-      </w:r>
-    </w:p>
-    <w:p/>
-    <w:p>
-      <w:pPr>
-        <w:pStyle w:val="Heading2"/>
-      </w:pPr>
-      <w:r>
-        <w:t>Thread CPU code</w:t>
-      </w:r>
-    </w:p>
-    <w:p>
-      <w:pPr>
-        <w:spacing w:after="0"/>
-      </w:pPr>
-      <w:r>
-        <w:t xml:space="preserve">Once I had a window which could output the generate </w:t>
-      </w:r>
-      <w:r>
-        <w:rPr>
-          <w:i/>
-        </w:rPr>
-        <w:t>.ppm</w:t>
-      </w:r>
-      <w:r>
-        <w:t xml:space="preserve"> file, I decided to thread the CPU version of the code. There were two reasons for this.</w:t>
-      </w:r>
-    </w:p>
-    <w:p>
-      <w:pPr>
-        <w:spacing w:after="0"/>
-      </w:pPr>
-    </w:p>
-    <w:p>
-      <w:pPr>
-        <w:spacing w:after="0"/>
-        <w:jc w:val="both"/>
-      </w:pPr>
-      <w:r>
-        <w:t xml:space="preserve">The first was so that I had a serial starting point for doing the CUDA version. Serializing the code on the CPU, which is much easier to debug, meant that I could sort any nasty surprises and figure out how the Mandelbrot algorithm worked at a deeper level. It also let me be sure that the code </w:t>
-      </w:r>
-      <w:r>
-        <w:t>could be</w:t>
-      </w:r>
-      <w:r>
-        <w:t xml:space="preserve"> </w:t>
-      </w:r>
-      <w:r>
-        <w:t>paralyzed</w:t>
-      </w:r>
-      <w:r>
-        <w:t xml:space="preserve"> easily.</w:t>
-      </w:r>
-    </w:p>
-    <w:p>
-      <w:pPr>
-        <w:spacing w:after="0"/>
-        <w:jc w:val="both"/>
-      </w:pPr>
-    </w:p>
-    <w:p>
-      <w:pPr>
-        <w:spacing w:after="0"/>
-        <w:jc w:val="both"/>
-      </w:pPr>
-      <w:r>
-        <w:t xml:space="preserve">The second was so that the CUDA version of the code had a strong CPU version to compare against. Comparing optimized CUDA code again un-optimized CPU code would not be very useful, as it </w:t>
-      </w:r>
-      <w:r>
-        <w:t>does not give a true representation of how much faster the GPU version would be compared to the CPU version.</w:t>
-      </w:r>
-    </w:p>
-    <w:p>
-      <w:pPr>
-        <w:spacing w:after="0"/>
-        <w:jc w:val="both"/>
-      </w:pPr>
-    </w:p>
-    <w:p>
-      <w:pPr>
-        <w:spacing w:after="0"/>
-        <w:jc w:val="both"/>
-      </w:pPr>
-      <w:r>
-        <w:t>Due to the nature of the assignment, and since it was tailored towards learning GPGPU programming and the CUDA API, I did not add any SIMD elements to the CPU version of the code. While the x64 architecture does support wide instructions, and the computer I was using supported SSE4 instructions, which can do 4-wide vector operations, I did not feel it would be a good use of my time to implement this.</w:t>
-      </w:r>
-    </w:p>
-    <w:p>
-      <w:pPr>
-        <w:spacing w:after="0"/>
-        <w:jc w:val="both"/>
-      </w:pPr>
-    </w:p>
-    <w:p>
-      <w:pPr>
-        <w:pStyle w:val="Heading2"/>
-        <w:spacing w:before="0"/>
-      </w:pPr>
-      <w:r>
-        <w:t>CUDA Code</w:t>
-      </w:r>
-    </w:p>
-    <w:p>
-      <w:pPr>
-        <w:spacing w:after="0"/>
-        <w:jc w:val="both"/>
-      </w:pPr>
-      <w:r>
-        <w:t>Within the CUDA code, t</w:t>
-      </w:r>
-      <w:r>
-        <w:t xml:space="preserve">here are two kernels called within the </w:t>
-      </w:r>
-      <w:r>
-        <w:t>CUDA</w:t>
-      </w:r>
-      <w:r>
-        <w:t xml:space="preserve"> version of the code. The first is very simple, and only sets the row pointers for the </w:t>
-      </w:r>
-      <w:r>
-        <w:rPr>
-          <w:i/>
-        </w:rPr>
-        <w:t>gpu_img_data</w:t>
-      </w:r>
-      <w:r>
-        <w:t xml:space="preserve"> variable.</w:t>
-      </w:r>
-    </w:p>
-    <w:p>
-      <w:pPr>
-        <w:spacing w:after="0"/>
-      </w:pPr>
-    </w:p>
-    <w:p>
-      <w:pPr>
-        <w:spacing w:after="0"/>
-        <w:jc w:val="both"/>
-      </w:pPr>
-      <w:r>
-        <w:t xml:space="preserve">The second function generates the Mandelbrot data on the GPU. The </w:t>
-      </w:r>
-      <w:r>
-        <w:t>original</w:t>
-      </w:r>
-      <w:r>
-        <w:t xml:space="preserve"> code was within two for loops, but instead I launch a 2 dimensional gpu-thread-thing and get the </w:t>
-      </w:r>
-      <w:r>
-        <w:rPr>
-          <w:i/>
-        </w:rPr>
-        <w:t xml:space="preserve">i </w:t>
-      </w:r>
       <w:r>
         <w:t xml:space="preserve">and </w:t>
       </w:r>
@@ -505,7 +626,16 @@
         <w:t>calculate_mandelbrot</w:t>
       </w:r>
       <w:r>
-        <w:t xml:space="preserve"> function. Initially, I was hesitant to do this, because it adds some branches into the code which may hurt the performance of the </w:t>
+        <w:t xml:space="preserve"> function. Initially, we</w:t>
+      </w:r>
+      <w:r>
+        <w:t xml:space="preserve"> w</w:t>
+      </w:r>
+      <w:r>
+        <w:t>ere</w:t>
+      </w:r>
+      <w:r>
+        <w:t xml:space="preserve"> hesitant to do this, because it adds some branches into the code which may hurt the performance of the </w:t>
       </w:r>
       <w:r>
         <w:t>CUDA</w:t>
@@ -524,7 +654,22 @@
         <w:t>0.02ms</w:t>
       </w:r>
       <w:r>
-        <w:t xml:space="preserve">. Had I more time on the project, I may have tried to remove the branch completely, which could have possibly sped up the performance of the </w:t>
+        <w:t xml:space="preserve">. Had </w:t>
+      </w:r>
+      <w:r>
+        <w:t>there been</w:t>
+      </w:r>
+      <w:r>
+        <w:t xml:space="preserve"> more time </w:t>
+      </w:r>
+      <w:r>
+        <w:t xml:space="preserve">to spend </w:t>
+      </w:r>
+      <w:r>
+        <w:t>on the project, we</w:t>
+      </w:r>
+      <w:r>
+        <w:t xml:space="preserve"> may have tried to remove the branch completely, which could have possibly sped up the performance of the </w:t>
       </w:r>
       <w:r>
         <w:t>CUDA</w:t>
@@ -533,7 +678,13 @@
         <w:t xml:space="preserve"> code.</w:t>
       </w:r>
       <w:r>
-        <w:t xml:space="preserve"> Because of the nature of GPGPU programming, each branch may end up getting taken, then some of the values which did not take that code path are discarded. This can often a lot of the performance benefits of programming on the GPU, and should be avoided as much as possible.</w:t>
+        <w:t xml:space="preserve"> Because of the nature of GPGPU programming, each branch may end up getting taken, then some of the values which did not take that code path are discarded. This can often </w:t>
+      </w:r>
+      <w:r>
+        <w:t xml:space="preserve">damage </w:t>
+      </w:r>
+      <w:r>
+        <w:t>a lot of the performance benefits of programming on the GPU, and should be avoided as much as possible.</w:t>
       </w:r>
     </w:p>
     <w:p>
@@ -562,7 +713,7 @@
         <w:t xml:space="preserve">nction, which was added in CUDA </w:t>
       </w:r>
       <w:r>
-        <w:t xml:space="preserve">6.5, greatly simplifies the launching of kernels by assisting with calculating the block size. Prior to the introduction of this function, many developers would use the </w:t>
+        <w:t xml:space="preserve">6.5, greatly simplifies the block size. Prior to the introduction of this function, many developers would use the </w:t>
       </w:r>
       <w:r>
         <w:rPr>
@@ -685,7 +836,6 @@
                 <w:sz w:val="20"/>
                 <w:szCs w:val="20"/>
               </w:rPr>
-              <w:lastRenderedPageBreak/>
               <w:t xml:space="preserve">                                         </w:t>
             </w:r>
             <w:r>
@@ -787,8 +937,15 @@
         <w:jc w:val="both"/>
       </w:pPr>
       <w:r>
-        <w:t xml:space="preserve">As you can see in figure 1, once I have the </w:t>
-      </w:r>
+        <w:t>As</w:t>
+      </w:r>
+      <w:r>
+        <w:t xml:space="preserve"> you can see in figure 1, once we</w:t>
+      </w:r>
+      <w:r>
+        <w:t xml:space="preserve"> have the </w:t>
+      </w:r>
+      <w:proofErr w:type="spellStart"/>
       <w:r>
         <w:rPr>
           <w:i/>
@@ -799,7 +956,14 @@
         <w:rPr>
           <w:i/>
         </w:rPr>
-        <w:t xml:space="preserve">Size </w:t>
+        <w:t>Size</w:t>
+      </w:r>
+      <w:proofErr w:type="spellEnd"/>
+      <w:r>
+        <w:rPr>
+          <w:i/>
+        </w:rPr>
+        <w:t xml:space="preserve"> </w:t>
       </w:r>
       <w:r>
         <w:t xml:space="preserve">and </w:t>
@@ -817,7 +981,25 @@
         <w:t>UDA</w:t>
       </w:r>
       <w:r>
-        <w:t xml:space="preserve"> function, I then calculate the blocks and grid I am going to actually use.</w:t>
+        <w:t xml:space="preserve"> function, </w:t>
+      </w:r>
+      <w:r>
+        <w:t xml:space="preserve">it is then possible to </w:t>
+      </w:r>
+      <w:r>
+        <w:t xml:space="preserve">calculate the blocks and grid </w:t>
+      </w:r>
+      <w:r>
+        <w:t xml:space="preserve">that are going to be </w:t>
+      </w:r>
+      <w:r>
+        <w:t>use</w:t>
+      </w:r>
+      <w:r>
+        <w:t>d</w:t>
+      </w:r>
+      <w:r>
+        <w:t>.</w:t>
       </w:r>
       <w:r>
         <w:t xml:space="preserve"> The blocks are calculated by taking the block size given back by the function and rounding it up to the nearest power of two.</w:t>
@@ -1080,7 +1262,10 @@
         <w:t>dim3</w:t>
       </w:r>
       <w:r>
-        <w:t xml:space="preserve"> part means launch a 3 dimensional kernel, but since I leave the </w:t>
+        <w:t xml:space="preserve"> part means launch a 3</w:t>
+      </w:r>
+      <w:r>
+        <w:t xml:space="preserve"> dimensional kernel, but since the </w:t>
       </w:r>
       <w:r>
         <w:rPr>
@@ -1089,7 +1274,13 @@
         <w:t>z</w:t>
       </w:r>
       <w:r>
-        <w:t xml:space="preserve"> part blank, and it gets defaulted to 1, I am only launched a 2D kernel.</w:t>
+        <w:t xml:space="preserve"> is left blank</w:t>
+      </w:r>
+      <w:r>
+        <w:t xml:space="preserve">, and it gets defaulted to 1, </w:t>
+      </w:r>
+      <w:r>
+        <w:t>only a 2D kernel is getting launched.</w:t>
       </w:r>
     </w:p>
     <w:p>
@@ -1146,7 +1337,13 @@
         <w:jc w:val="both"/>
       </w:pPr>
       <w:r>
-        <w:t xml:space="preserve">Because I launched a 2D kernel, I simple changed the </w:t>
+        <w:t>Because we</w:t>
+      </w:r>
+      <w:r>
+        <w:t xml:space="preserve"> launched a 2D kernel, you can simply</w:t>
+      </w:r>
+      <w:r>
+        <w:t xml:space="preserve"> changed the </w:t>
       </w:r>
       <w:r>
         <w:rPr>
@@ -1164,7 +1361,13 @@
         <w:t>.y</w:t>
       </w:r>
       <w:r>
-        <w:t xml:space="preserve"> and I can access the values for the </w:t>
+        <w:t xml:space="preserve"> and </w:t>
+      </w:r>
+      <w:r>
+        <w:t xml:space="preserve">to </w:t>
+      </w:r>
+      <w:r>
+        <w:t xml:space="preserve">access the values for the </w:t>
       </w:r>
       <w:r>
         <w:rPr>
@@ -1281,6 +1484,7 @@
     <w:p>
       <w:pPr>
         <w:pStyle w:val="Heading2"/>
+        <w:spacing w:before="0"/>
       </w:pPr>
       <w:r>
         <w:t>Calculate Mandelbrot</w:t>
@@ -1522,7 +1726,6 @@
               <w:jc w:val="both"/>
             </w:pPr>
             <w:r>
-              <w:lastRenderedPageBreak/>
               <w:t>8192x8192</w:t>
             </w:r>
           </w:p>
@@ -1691,14 +1894,28 @@
         <w:jc w:val="both"/>
       </w:pPr>
       <w:r>
-        <w:t xml:space="preserve">In order to get the timing information, I used </w:t>
-      </w:r>
+        <w:t xml:space="preserve">In order </w:t>
+      </w:r>
+      <w:r>
+        <w:t>to get the timing information,</w:t>
+      </w:r>
+      <w:r>
+        <w:t xml:space="preserve"> </w:t>
+      </w:r>
+      <w:r>
+        <w:t xml:space="preserve">we </w:t>
+      </w:r>
+      <w:r>
+        <w:t xml:space="preserve">used </w:t>
+      </w:r>
+      <w:proofErr w:type="spellStart"/>
       <w:r>
         <w:rPr>
           <w:i/>
         </w:rPr>
         <w:t>cudaEventElapsedTime</w:t>
       </w:r>
+      <w:proofErr w:type="spellEnd"/>
       <w:r>
         <w:t xml:space="preserve"> for the GPU version, and </w:t>
       </w:r>
@@ -1736,8 +1953,12 @@
         <w:t>cudaEventRecord</w:t>
       </w:r>
       <w:r>
-        <w:t xml:space="preserve"> again with the end time. Then I call </w:t>
-      </w:r>
+        <w:t xml:space="preserve"> again with the end time. Then we</w:t>
+      </w:r>
+      <w:r>
+        <w:t xml:space="preserve"> call </w:t>
+      </w:r>
+      <w:proofErr w:type="spellStart"/>
       <w:r>
         <w:rPr>
           <w:i/>
@@ -1750,6 +1971,7 @@
         </w:rPr>
         <w:t>Synchronize</w:t>
       </w:r>
+      <w:proofErr w:type="spellEnd"/>
       <w:r>
         <w:t xml:space="preserve"> to make sure the call to </w:t>
       </w:r>
@@ -1760,7 +1982,13 @@
         <w:t>cudaEventRecord</w:t>
       </w:r>
       <w:r>
-        <w:t xml:space="preserve"> has finished. Finally, I simply subtract the end time and the star time, and output that number in order to get the milliseconds elapsed.</w:t>
+        <w:t xml:space="preserve"> has finished. Finally, </w:t>
+      </w:r>
+      <w:r>
+        <w:t>we</w:t>
+      </w:r>
+      <w:r>
+        <w:t xml:space="preserve"> subtract the end time and the star time, and output that number in order to get the milliseconds elapsed.</w:t>
       </w:r>
     </w:p>
     <w:p>
@@ -1778,6 +2006,7 @@
     <w:p>
       <w:pPr>
         <w:pStyle w:val="Heading2"/>
+        <w:spacing w:before="0"/>
       </w:pPr>
       <w:r>
         <w:t>Conclusion</w:t>
@@ -1789,7 +2018,13 @@
         <w:jc w:val="both"/>
       </w:pPr>
       <w:r>
-        <w:t>As you can see from figure 5, the CUDA code is significantly faster than the CPU version. I believe this is because of the nature of the problem, which is calculating a lot of similar data which doesn’t have a lot of interconnectivity between the pieces. This allows the data to be mass calculated on the GPU, which can run a significantly higher number of threads than the CPU concurrently.</w:t>
+        <w:t>As you can see from figure 5, the CUDA code is significantl</w:t>
+      </w:r>
+      <w:r>
+        <w:t xml:space="preserve">y faster than the CPU version. This </w:t>
+      </w:r>
+      <w:r>
+        <w:t>is because of the nature of the problem, which is calculating a lot of similar data which doesn’t have a lot of interconnectivity between the pieces. This allows the data to be mass calculated on the GPU, which can run a significantly higher number of threads than the CPU concurrently.</w:t>
       </w:r>
     </w:p>
     <w:p>
@@ -1837,7 +2072,11 @@
         <w:t xml:space="preserve"> the CPU version for this task.</w:t>
       </w:r>
     </w:p>
-    <w:p/>
+    <w:p>
+      <w:pPr>
+        <w:spacing w:after="0"/>
+      </w:pPr>
+    </w:p>
     <w:p>
       <w:pPr>
         <w:spacing w:after="0"/>
@@ -1851,6 +2090,7 @@
         <w:jc w:val="both"/>
       </w:pPr>
       <w:r>
+        <w:lastRenderedPageBreak/>
         <w:t>Code Style</w:t>
       </w:r>
     </w:p>
@@ -2169,9 +2409,9 @@
     <w:p>
       <w:pPr>
         <w:pStyle w:val="Heading2"/>
-      </w:pPr>
-      <w:r>
-        <w:lastRenderedPageBreak/>
+        <w:spacing w:before="0"/>
+      </w:pPr>
+      <w:r>
         <w:t xml:space="preserve">Appendix 1 – Threaded CPU </w:t>
       </w:r>
       <w:r>
@@ -4527,17 +4767,22 @@
         </w:tc>
       </w:tr>
     </w:tbl>
-    <w:p/>
-    <w:p>
-      <w:bookmarkStart w:id="0" w:name="_GoBack"/>
-      <w:bookmarkEnd w:id="0"/>
+    <w:p>
+      <w:pPr>
+        <w:spacing w:after="0"/>
+      </w:pPr>
+    </w:p>
+    <w:p>
+      <w:pPr>
+        <w:spacing w:after="0"/>
+      </w:pPr>
     </w:p>
     <w:p>
       <w:pPr>
         <w:pStyle w:val="Heading2"/>
-      </w:pPr>
-      <w:r>
-        <w:lastRenderedPageBreak/>
+        <w:spacing w:before="0"/>
+      </w:pPr>
+      <w:r>
         <w:t xml:space="preserve">Appendix 2 – </w:t>
       </w:r>
       <w:r>
@@ -4795,6 +5040,7 @@
                 <w:sz w:val="20"/>
                 <w:szCs w:val="20"/>
               </w:rPr>
+              <w:lastRenderedPageBreak/>
               <w:t xml:space="preserve">    </w:t>
             </w:r>
             <w:proofErr w:type="spellStart"/>
@@ -6162,7 +6408,11 @@
         </w:tc>
       </w:tr>
     </w:tbl>
-    <w:p/>
+    <w:p>
+      <w:pPr>
+        <w:spacing w:after="0"/>
+      </w:pPr>
+    </w:p>
     <w:sectPr>
       <w:pgSz w:w="11906" w:h="16838"/>
       <w:pgMar w:top="1440" w:right="1440" w:bottom="1440" w:left="1440" w:header="708" w:footer="708" w:gutter="0"/>
@@ -7133,7 +7383,7 @@
 </file>
 
 <file path=customXml/itemProps1.xml><?xml version="1.0" encoding="utf-8"?>
-<ds:datastoreItem xmlns:ds="http://schemas.openxmlformats.org/officeDocument/2006/customXml" ds:itemID="{3673D39D-22C4-4149-9603-6FF2FA864E3A}">
+<ds:datastoreItem xmlns:ds="http://schemas.openxmlformats.org/officeDocument/2006/customXml" ds:itemID="{8C42E3DB-913F-489D-8F2A-EB5CD08BDAEA}">
   <ds:schemaRefs>
     <ds:schemaRef ds:uri="http://schemas.openxmlformats.org/officeDocument/2006/bibliography"/>
   </ds:schemaRefs>

</xml_diff>